<commit_message>
Adding main user actions file
</commit_message>
<xml_diff>
--- a/Documentation/Implementation details.docx
+++ b/Documentation/Implementation details.docx
@@ -274,821 +274,845 @@
         <w:rPr>
           <w:sz w:val="32"/>
         </w:rPr>
+        <w:t xml:space="preserve"> getting specific institution details,</w:t>
+      </w:r>
+      <w:r>
+        <w:rPr>
+          <w:sz w:val="32"/>
+        </w:rPr>
+        <w:t xml:space="preserve"> adding </w:t>
+      </w:r>
+      <w:r>
+        <w:rPr>
+          <w:sz w:val="32"/>
+        </w:rPr>
+        <w:t>new places, editing existing, submitting the changes (</w:t>
+      </w:r>
+      <w:proofErr w:type="spellStart"/>
+      <w:r>
+        <w:rPr>
+          <w:sz w:val="32"/>
+        </w:rPr>
+        <w:t>AfU’s</w:t>
+      </w:r>
+      <w:proofErr w:type="spellEnd"/>
+      <w:r>
+        <w:rPr>
+          <w:sz w:val="32"/>
+        </w:rPr>
+        <w:t xml:space="preserve"> function). This module also includes localization, routing and working with Models. </w:t>
+      </w:r>
+    </w:p>
+    <w:p>
+      <w:pPr>
+        <w:pStyle w:val="a3"/>
+        <w:spacing w:line="240" w:lineRule="auto"/>
+        <w:ind w:left="0"/>
+        <w:rPr>
+          <w:sz w:val="32"/>
+        </w:rPr>
+      </w:pPr>
+      <w:r>
+        <w:rPr>
+          <w:sz w:val="32"/>
+        </w:rPr>
+        <w:t>It is a central an</w:t>
+      </w:r>
+      <w:r>
+        <w:rPr>
+          <w:sz w:val="32"/>
+        </w:rPr>
+        <w:t xml:space="preserve">d the most important </w:t>
+      </w:r>
+      <w:proofErr w:type="gramStart"/>
+      <w:r>
+        <w:rPr>
+          <w:sz w:val="32"/>
+        </w:rPr>
+        <w:t>module,</w:t>
+      </w:r>
+      <w:proofErr w:type="gramEnd"/>
+      <w:r>
+        <w:rPr>
+          <w:sz w:val="32"/>
+        </w:rPr>
+        <w:t xml:space="preserve"> he</w:t>
+      </w:r>
+      <w:r>
+        <w:rPr>
+          <w:sz w:val="32"/>
+        </w:rPr>
+        <w:t xml:space="preserve"> plays a role of coordinator between other modules</w:t>
+      </w:r>
+      <w:r>
+        <w:rPr>
+          <w:sz w:val="32"/>
+        </w:rPr>
+        <w:t xml:space="preserve">. </w:t>
+      </w:r>
+    </w:p>
+    <w:p>
+      <w:pPr>
+        <w:pStyle w:val="a3"/>
+        <w:spacing w:line="240" w:lineRule="auto"/>
+        <w:ind w:left="0"/>
+        <w:rPr>
+          <w:sz w:val="32"/>
+        </w:rPr>
+      </w:pPr>
+      <w:r>
+        <w:rPr>
+          <w:sz w:val="32"/>
+        </w:rPr>
+        <w:t>Here are the “points of connection” with other modules</w:t>
+      </w:r>
+    </w:p>
+    <w:p>
+      <w:pPr>
+        <w:pStyle w:val="a3"/>
+        <w:numPr>
+          <w:ilvl w:val="0"/>
+          <w:numId w:val="8"/>
+        </w:numPr>
+        <w:spacing w:line="240" w:lineRule="auto"/>
+        <w:rPr>
+          <w:sz w:val="32"/>
+        </w:rPr>
+      </w:pPr>
+      <w:r>
+        <w:rPr>
+          <w:sz w:val="32"/>
+        </w:rPr>
+        <w:t>Client business logic</w:t>
+      </w:r>
+      <w:r>
+        <w:rPr>
+          <w:sz w:val="32"/>
+        </w:rPr>
         <w:t xml:space="preserve"> </w:t>
+      </w:r>
+    </w:p>
+    <w:p>
+      <w:pPr>
+        <w:pStyle w:val="a3"/>
+        <w:numPr>
+          <w:ilvl w:val="1"/>
+          <w:numId w:val="8"/>
+        </w:numPr>
+        <w:spacing w:line="240" w:lineRule="auto"/>
+        <w:rPr>
+          <w:sz w:val="32"/>
+        </w:rPr>
+      </w:pPr>
+      <w:r>
+        <w:rPr>
+          <w:sz w:val="32"/>
+        </w:rPr>
+        <w:t>SBL receives information about the query:</w:t>
+      </w:r>
+    </w:p>
+    <w:p>
+      <w:pPr>
+        <w:pStyle w:val="a3"/>
+        <w:numPr>
+          <w:ilvl w:val="2"/>
+          <w:numId w:val="8"/>
+        </w:numPr>
+        <w:spacing w:line="240" w:lineRule="auto"/>
+        <w:rPr>
+          <w:sz w:val="32"/>
+        </w:rPr>
+      </w:pPr>
+      <w:r>
+        <w:rPr>
+          <w:sz w:val="32"/>
+        </w:rPr>
+        <w:t>Types of institutions filter</w:t>
+      </w:r>
+    </w:p>
+    <w:p>
+      <w:pPr>
+        <w:pStyle w:val="a3"/>
+        <w:numPr>
+          <w:ilvl w:val="2"/>
+          <w:numId w:val="8"/>
+        </w:numPr>
+        <w:spacing w:line="240" w:lineRule="auto"/>
+        <w:rPr>
+          <w:sz w:val="32"/>
+        </w:rPr>
+      </w:pPr>
+      <w:r>
+        <w:rPr>
+          <w:sz w:val="32"/>
+        </w:rPr>
+        <w:t>Type of  chain(if any)</w:t>
+      </w:r>
+    </w:p>
+    <w:p>
+      <w:pPr>
+        <w:pStyle w:val="a3"/>
+        <w:numPr>
+          <w:ilvl w:val="2"/>
+          <w:numId w:val="8"/>
+        </w:numPr>
+        <w:spacing w:line="240" w:lineRule="auto"/>
+        <w:rPr>
+          <w:sz w:val="32"/>
+        </w:rPr>
+      </w:pPr>
+      <w:r>
+        <w:rPr>
+          <w:sz w:val="32"/>
+        </w:rPr>
+        <w:t>Name filter</w:t>
+      </w:r>
+    </w:p>
+    <w:p>
+      <w:pPr>
+        <w:pStyle w:val="a3"/>
+        <w:numPr>
+          <w:ilvl w:val="2"/>
+          <w:numId w:val="8"/>
+        </w:numPr>
+        <w:spacing w:line="240" w:lineRule="auto"/>
+        <w:rPr>
+          <w:sz w:val="32"/>
+        </w:rPr>
+      </w:pPr>
+      <w:r>
+        <w:rPr>
+          <w:sz w:val="32"/>
+        </w:rPr>
+        <w:t>Work time filter</w:t>
+      </w:r>
+    </w:p>
+    <w:p>
+      <w:pPr>
+        <w:pStyle w:val="a3"/>
+        <w:numPr>
+          <w:ilvl w:val="2"/>
+          <w:numId w:val="8"/>
+        </w:numPr>
+        <w:spacing w:line="240" w:lineRule="auto"/>
+        <w:rPr>
+          <w:sz w:val="32"/>
+        </w:rPr>
+      </w:pPr>
+      <w:r>
+        <w:rPr>
+          <w:sz w:val="32"/>
+        </w:rPr>
+        <w:t>Area filter</w:t>
+      </w:r>
+    </w:p>
+    <w:p>
+      <w:pPr>
+        <w:pStyle w:val="a3"/>
+        <w:spacing w:line="240" w:lineRule="auto"/>
+        <w:ind w:firstLine="720"/>
+        <w:rPr>
+          <w:i/>
+          <w:sz w:val="32"/>
+        </w:rPr>
+      </w:pPr>
+      <w:r>
+        <w:rPr>
+          <w:sz w:val="32"/>
+        </w:rPr>
+        <w:t xml:space="preserve">This is the query </w:t>
+      </w:r>
+      <w:r>
+        <w:rPr>
+          <w:i/>
+          <w:sz w:val="32"/>
+        </w:rPr>
+        <w:t>receive model</w:t>
+      </w:r>
+    </w:p>
+    <w:p>
+      <w:pPr>
+        <w:pStyle w:val="a3"/>
+        <w:numPr>
+          <w:ilvl w:val="1"/>
+          <w:numId w:val="8"/>
+        </w:numPr>
+        <w:spacing w:line="240" w:lineRule="auto"/>
+        <w:rPr>
+          <w:sz w:val="32"/>
+        </w:rPr>
+      </w:pPr>
+      <w:r>
+        <w:rPr>
+          <w:sz w:val="32"/>
+        </w:rPr>
+        <w:t xml:space="preserve">SBL returns the information about the institutions: </w:t>
+      </w:r>
+    </w:p>
+    <w:p>
+      <w:pPr>
+        <w:pStyle w:val="a3"/>
+        <w:numPr>
+          <w:ilvl w:val="2"/>
+          <w:numId w:val="8"/>
+        </w:numPr>
+        <w:spacing w:line="240" w:lineRule="auto"/>
+        <w:rPr>
+          <w:sz w:val="32"/>
+        </w:rPr>
+      </w:pPr>
+      <w:r>
+        <w:rPr>
+          <w:sz w:val="32"/>
+        </w:rPr>
+        <w:t>ID</w:t>
+      </w:r>
+    </w:p>
+    <w:p>
+      <w:pPr>
+        <w:pStyle w:val="a3"/>
+        <w:numPr>
+          <w:ilvl w:val="2"/>
+          <w:numId w:val="8"/>
+        </w:numPr>
+        <w:spacing w:line="240" w:lineRule="auto"/>
+        <w:rPr>
+          <w:sz w:val="32"/>
+        </w:rPr>
+      </w:pPr>
+      <w:r>
+        <w:rPr>
+          <w:sz w:val="32"/>
+        </w:rPr>
+        <w:t>Name</w:t>
+      </w:r>
+    </w:p>
+    <w:p>
+      <w:pPr>
+        <w:pStyle w:val="a3"/>
+        <w:numPr>
+          <w:ilvl w:val="2"/>
+          <w:numId w:val="8"/>
+        </w:numPr>
+        <w:spacing w:line="240" w:lineRule="auto"/>
+        <w:rPr>
+          <w:sz w:val="32"/>
+        </w:rPr>
+      </w:pPr>
+      <w:r>
+        <w:rPr>
+          <w:sz w:val="32"/>
+        </w:rPr>
+        <w:lastRenderedPageBreak/>
+        <w:t>Type</w:t>
+      </w:r>
+    </w:p>
+    <w:p>
+      <w:pPr>
+        <w:pStyle w:val="a3"/>
+        <w:numPr>
+          <w:ilvl w:val="2"/>
+          <w:numId w:val="8"/>
+        </w:numPr>
+        <w:spacing w:line="240" w:lineRule="auto"/>
+        <w:rPr>
+          <w:sz w:val="32"/>
+        </w:rPr>
+      </w:pPr>
+      <w:r>
+        <w:rPr>
+          <w:sz w:val="32"/>
+        </w:rPr>
+        <w:t>Address</w:t>
+      </w:r>
+    </w:p>
+    <w:p>
+      <w:pPr>
+        <w:pStyle w:val="a3"/>
+        <w:numPr>
+          <w:ilvl w:val="2"/>
+          <w:numId w:val="8"/>
+        </w:numPr>
+        <w:spacing w:line="240" w:lineRule="auto"/>
+        <w:rPr>
+          <w:sz w:val="32"/>
+        </w:rPr>
+      </w:pPr>
+      <w:r>
+        <w:rPr>
+          <w:sz w:val="32"/>
+        </w:rPr>
+        <w:t>Coordinates</w:t>
+      </w:r>
+    </w:p>
+    <w:p>
+      <w:pPr>
+        <w:pStyle w:val="a3"/>
+        <w:numPr>
+          <w:ilvl w:val="2"/>
+          <w:numId w:val="8"/>
+        </w:numPr>
+        <w:spacing w:line="240" w:lineRule="auto"/>
+        <w:rPr>
+          <w:sz w:val="32"/>
+        </w:rPr>
+      </w:pPr>
+      <w:r>
+        <w:rPr>
+          <w:sz w:val="32"/>
+        </w:rPr>
+        <w:t>Participation in any chain (and the name of chain)</w:t>
+      </w:r>
+    </w:p>
+    <w:p>
+      <w:pPr>
+        <w:pStyle w:val="a3"/>
+        <w:numPr>
+          <w:ilvl w:val="2"/>
+          <w:numId w:val="8"/>
+        </w:numPr>
+        <w:spacing w:line="240" w:lineRule="auto"/>
+        <w:rPr>
+          <w:sz w:val="32"/>
+        </w:rPr>
+      </w:pPr>
+      <w:r>
+        <w:rPr>
+          <w:sz w:val="32"/>
+        </w:rPr>
+        <w:t>Icon</w:t>
+      </w:r>
+    </w:p>
+    <w:p>
+      <w:pPr>
+        <w:pStyle w:val="a3"/>
+        <w:numPr>
+          <w:ilvl w:val="2"/>
+          <w:numId w:val="8"/>
+        </w:numPr>
+        <w:spacing w:line="240" w:lineRule="auto"/>
+        <w:rPr>
+          <w:sz w:val="32"/>
+        </w:rPr>
+      </w:pPr>
+      <w:r>
+        <w:rPr>
+          <w:sz w:val="32"/>
+        </w:rPr>
+        <w:t>Working time(at requested day)</w:t>
+      </w:r>
+    </w:p>
+    <w:p>
+      <w:pPr>
+        <w:pStyle w:val="a3"/>
+        <w:numPr>
+          <w:ilvl w:val="2"/>
+          <w:numId w:val="8"/>
+        </w:numPr>
+        <w:spacing w:line="240" w:lineRule="auto"/>
+        <w:rPr>
+          <w:sz w:val="32"/>
+        </w:rPr>
+      </w:pPr>
+      <w:r>
+        <w:rPr>
+          <w:sz w:val="32"/>
+        </w:rPr>
+        <w:t>Rating</w:t>
+      </w:r>
+    </w:p>
+    <w:p>
+      <w:pPr>
+        <w:pStyle w:val="a3"/>
+        <w:spacing w:line="240" w:lineRule="auto"/>
+        <w:ind w:left="1440"/>
+        <w:rPr>
+          <w:sz w:val="32"/>
+        </w:rPr>
+      </w:pPr>
+      <w:r>
+        <w:rPr>
+          <w:sz w:val="32"/>
+        </w:rPr>
+        <w:t>This is the query</w:t>
+      </w:r>
+      <w:r>
+        <w:rPr>
+          <w:i/>
+          <w:sz w:val="32"/>
+        </w:rPr>
+        <w:t xml:space="preserve"> </w:t>
+      </w:r>
+      <w:proofErr w:type="spellStart"/>
+      <w:r>
+        <w:rPr>
+          <w:i/>
+          <w:sz w:val="32"/>
+        </w:rPr>
+        <w:t>ViewModel</w:t>
+      </w:r>
+      <w:proofErr w:type="spellEnd"/>
+    </w:p>
+    <w:p>
+      <w:pPr>
+        <w:pStyle w:val="a3"/>
+        <w:numPr>
+          <w:ilvl w:val="1"/>
+          <w:numId w:val="8"/>
+        </w:numPr>
+        <w:spacing w:line="240" w:lineRule="auto"/>
+        <w:rPr>
+          <w:sz w:val="32"/>
+        </w:rPr>
+      </w:pPr>
+      <w:r>
+        <w:rPr>
+          <w:sz w:val="32"/>
+        </w:rPr>
+        <w:t xml:space="preserve">SBL receives info about the query </w:t>
+      </w:r>
+      <w:r>
+        <w:rPr>
+          <w:sz w:val="32"/>
+        </w:rPr>
+        <w:t>for</w:t>
+      </w:r>
+      <w:r>
+        <w:rPr>
+          <w:sz w:val="32"/>
+        </w:rPr>
+        <w:t xml:space="preserve"> details of the item</w:t>
+      </w:r>
+    </w:p>
+    <w:p>
+      <w:pPr>
+        <w:pStyle w:val="a3"/>
+        <w:numPr>
+          <w:ilvl w:val="2"/>
+          <w:numId w:val="8"/>
+        </w:numPr>
+        <w:spacing w:line="240" w:lineRule="auto"/>
+        <w:rPr>
+          <w:sz w:val="32"/>
+        </w:rPr>
+      </w:pPr>
+      <w:r>
+        <w:rPr>
+          <w:sz w:val="32"/>
+        </w:rPr>
+        <w:t>Item’s ID</w:t>
+      </w:r>
+    </w:p>
+    <w:p>
+      <w:pPr>
+        <w:pStyle w:val="a3"/>
+        <w:numPr>
+          <w:ilvl w:val="1"/>
+          <w:numId w:val="8"/>
+        </w:numPr>
+        <w:spacing w:line="240" w:lineRule="auto"/>
+        <w:rPr>
+          <w:sz w:val="32"/>
+        </w:rPr>
+      </w:pPr>
+      <w:r>
+        <w:rPr>
+          <w:sz w:val="32"/>
+        </w:rPr>
+        <w:t>SBL returns info about the details(this is expandable):</w:t>
+      </w:r>
+    </w:p>
+    <w:p>
+      <w:pPr>
+        <w:pStyle w:val="a3"/>
+        <w:numPr>
+          <w:ilvl w:val="2"/>
+          <w:numId w:val="8"/>
+        </w:numPr>
+        <w:spacing w:line="240" w:lineRule="auto"/>
+        <w:rPr>
+          <w:sz w:val="32"/>
+        </w:rPr>
+      </w:pPr>
+      <w:r>
+        <w:rPr>
+          <w:sz w:val="32"/>
+        </w:rPr>
+        <w:t>Work time for the week</w:t>
+      </w:r>
+    </w:p>
+    <w:p>
+      <w:pPr>
+        <w:pStyle w:val="a3"/>
+        <w:numPr>
+          <w:ilvl w:val="2"/>
+          <w:numId w:val="8"/>
+        </w:numPr>
+        <w:spacing w:line="240" w:lineRule="auto"/>
+        <w:rPr>
+          <w:sz w:val="32"/>
+        </w:rPr>
+      </w:pPr>
+      <w:r>
+        <w:rPr>
+          <w:sz w:val="32"/>
+        </w:rPr>
+        <w:t>Rating</w:t>
+      </w:r>
+    </w:p>
+    <w:p>
+      <w:pPr>
+        <w:pStyle w:val="a3"/>
+        <w:numPr>
+          <w:ilvl w:val="2"/>
+          <w:numId w:val="8"/>
+        </w:numPr>
+        <w:spacing w:line="240" w:lineRule="auto"/>
+        <w:rPr>
+          <w:sz w:val="32"/>
+        </w:rPr>
+      </w:pPr>
+      <w:r>
+        <w:rPr>
+          <w:sz w:val="32"/>
+        </w:rPr>
+        <w:t>Last modifi</w:t>
+      </w:r>
+      <w:r>
+        <w:rPr>
+          <w:sz w:val="32"/>
+        </w:rPr>
+        <w:t>ed</w:t>
+      </w:r>
+      <w:r>
+        <w:rPr>
+          <w:sz w:val="32"/>
+        </w:rPr>
+        <w:t xml:space="preserve"> by </w:t>
+      </w:r>
+    </w:p>
+    <w:p>
+      <w:pPr>
+        <w:pStyle w:val="a3"/>
+        <w:numPr>
+          <w:ilvl w:val="1"/>
+          <w:numId w:val="8"/>
+        </w:numPr>
+        <w:spacing w:line="240" w:lineRule="auto"/>
+        <w:rPr>
+          <w:sz w:val="32"/>
+        </w:rPr>
+      </w:pPr>
+      <w:r>
+        <w:rPr>
+          <w:sz w:val="32"/>
+        </w:rPr>
+        <w:t>Receives info about new record(or record edition)</w:t>
+      </w:r>
+    </w:p>
+    <w:p>
+      <w:pPr>
+        <w:pStyle w:val="a3"/>
+        <w:numPr>
+          <w:ilvl w:val="2"/>
+          <w:numId w:val="8"/>
+        </w:numPr>
+        <w:spacing w:line="240" w:lineRule="auto"/>
+        <w:rPr>
+          <w:sz w:val="32"/>
+        </w:rPr>
+      </w:pPr>
+      <w:r>
+        <w:rPr>
+          <w:sz w:val="32"/>
+        </w:rPr>
+        <w:t>Name</w:t>
+      </w:r>
+    </w:p>
+    <w:p>
+      <w:pPr>
+        <w:pStyle w:val="a3"/>
+        <w:numPr>
+          <w:ilvl w:val="1"/>
+          <w:numId w:val="8"/>
+        </w:numPr>
+        <w:spacing w:line="240" w:lineRule="auto"/>
+        <w:rPr>
+          <w:sz w:val="32"/>
+        </w:rPr>
+      </w:pPr>
+      <w:r>
+        <w:rPr>
+          <w:sz w:val="32"/>
+        </w:rPr>
+        <w:t>Receives info…</w:t>
+      </w:r>
+    </w:p>
+    <w:p>
+      <w:pPr>
+        <w:pStyle w:val="a3"/>
+        <w:numPr>
+          <w:ilvl w:val="0"/>
+          <w:numId w:val="8"/>
+        </w:numPr>
+        <w:spacing w:line="240" w:lineRule="auto"/>
+        <w:rPr>
+          <w:sz w:val="32"/>
+        </w:rPr>
+      </w:pPr>
+      <w:r>
+        <w:rPr>
+          <w:sz w:val="32"/>
+        </w:rPr>
+        <w:t xml:space="preserve">DAL – SBL gets all the data from DAL. To abstract away from </w:t>
+      </w:r>
+      <w:proofErr w:type="spellStart"/>
+      <w:r>
+        <w:rPr>
+          <w:sz w:val="32"/>
+        </w:rPr>
+        <w:t>db</w:t>
+      </w:r>
+      <w:proofErr w:type="spellEnd"/>
+      <w:r>
+        <w:rPr>
+          <w:sz w:val="32"/>
+        </w:rPr>
+        <w:t>, we summarize what information SBL needs from DAL to make some mocks:</w:t>
+      </w:r>
+    </w:p>
+    <w:p>
+      <w:pPr>
+        <w:pStyle w:val="a3"/>
+        <w:numPr>
+          <w:ilvl w:val="1"/>
+          <w:numId w:val="8"/>
+        </w:numPr>
+        <w:spacing w:line="240" w:lineRule="auto"/>
+        <w:rPr>
+          <w:sz w:val="32"/>
+        </w:rPr>
+      </w:pPr>
+      <w:r>
+        <w:rPr>
+          <w:sz w:val="32"/>
+        </w:rPr>
+        <w:t>List of all existing insti</w:t>
+      </w:r>
+      <w:r>
+        <w:rPr>
+          <w:sz w:val="32"/>
+        </w:rPr>
+        <w:t>tutions with their details</w:t>
+      </w:r>
+    </w:p>
+    <w:p>
+      <w:pPr>
+        <w:pStyle w:val="a3"/>
+        <w:numPr>
+          <w:ilvl w:val="1"/>
+          <w:numId w:val="8"/>
+        </w:numPr>
+        <w:spacing w:line="240" w:lineRule="auto"/>
+        <w:rPr>
+          <w:sz w:val="32"/>
+        </w:rPr>
+      </w:pPr>
+      <w:r>
+        <w:rPr>
+          <w:sz w:val="32"/>
+        </w:rPr>
+        <w:t>The details are</w:t>
+      </w:r>
+    </w:p>
+    <w:p>
+      <w:pPr>
+        <w:pStyle w:val="a3"/>
+        <w:numPr>
+          <w:ilvl w:val="2"/>
+          <w:numId w:val="8"/>
+        </w:numPr>
+        <w:spacing w:line="240" w:lineRule="auto"/>
+        <w:rPr>
+          <w:sz w:val="32"/>
+        </w:rPr>
+      </w:pPr>
+      <w:r>
+        <w:rPr>
+          <w:sz w:val="32"/>
+        </w:rPr>
+        <w:t>Id</w:t>
+      </w:r>
+    </w:p>
+    <w:p>
+      <w:pPr>
+        <w:pStyle w:val="a3"/>
+        <w:numPr>
+          <w:ilvl w:val="2"/>
+          <w:numId w:val="8"/>
+        </w:numPr>
+        <w:spacing w:line="240" w:lineRule="auto"/>
+        <w:rPr>
+          <w:sz w:val="32"/>
+        </w:rPr>
+      </w:pPr>
+      <w:r>
+        <w:rPr>
+          <w:sz w:val="32"/>
+        </w:rPr>
+        <w:t>Name</w:t>
+      </w:r>
+    </w:p>
+    <w:p>
+      <w:pPr>
+        <w:pStyle w:val="a3"/>
+        <w:numPr>
+          <w:ilvl w:val="2"/>
+          <w:numId w:val="8"/>
+        </w:numPr>
+        <w:spacing w:line="240" w:lineRule="auto"/>
+        <w:rPr>
+          <w:sz w:val="32"/>
+        </w:rPr>
+      </w:pPr>
+      <w:r>
+        <w:rPr>
+          <w:sz w:val="32"/>
+        </w:rPr>
+        <w:t>Type</w:t>
+      </w:r>
+      <w:r>
+        <w:rPr>
+          <w:sz w:val="32"/>
+        </w:rPr>
+        <w:t>s</w:t>
+      </w:r>
+      <w:r>
+        <w:rPr>
+          <w:sz w:val="32"/>
+        </w:rPr>
+        <w:t xml:space="preserve"> (Type</w:t>
+      </w:r>
+      <w:r>
+        <w:rPr>
+          <w:sz w:val="32"/>
+        </w:rPr>
+        <w:t>s</w:t>
+      </w:r>
+      <w:r>
+        <w:rPr>
+          <w:sz w:val="32"/>
+        </w:rPr>
+        <w:t xml:space="preserve"> ID)</w:t>
+      </w:r>
+      <w:r>
+        <w:rPr>
+          <w:sz w:val="32"/>
+        </w:rPr>
+        <w:t>(can include multiple types)</w:t>
       </w:r>
       <w:bookmarkStart w:id="0" w:name="_GoBack"/>
       <w:bookmarkEnd w:id="0"/>
-      <w:r>
-        <w:rPr>
-          <w:sz w:val="32"/>
-        </w:rPr>
-        <w:t>getting specific institution details,</w:t>
-      </w:r>
-      <w:r>
-        <w:rPr>
-          <w:sz w:val="32"/>
-        </w:rPr>
-        <w:t xml:space="preserve"> adding </w:t>
-      </w:r>
-      <w:r>
-        <w:rPr>
-          <w:sz w:val="32"/>
-        </w:rPr>
-        <w:t>new places, editing existing, submitting the changes (</w:t>
-      </w:r>
-      <w:proofErr w:type="spellStart"/>
-      <w:r>
-        <w:rPr>
-          <w:sz w:val="32"/>
-        </w:rPr>
-        <w:t>AfU’s</w:t>
-      </w:r>
-      <w:proofErr w:type="spellEnd"/>
-      <w:r>
-        <w:rPr>
-          <w:sz w:val="32"/>
-        </w:rPr>
-        <w:t xml:space="preserve"> function). This module also includes localization, routing and working with Models. </w:t>
-      </w:r>
-    </w:p>
-    <w:p>
-      <w:pPr>
-        <w:pStyle w:val="a3"/>
-        <w:spacing w:line="240" w:lineRule="auto"/>
-        <w:ind w:left="0"/>
-        <w:rPr>
-          <w:sz w:val="32"/>
-        </w:rPr>
-      </w:pPr>
-      <w:r>
-        <w:rPr>
-          <w:sz w:val="32"/>
-        </w:rPr>
-        <w:t>It is a central an</w:t>
-      </w:r>
-      <w:r>
-        <w:rPr>
-          <w:sz w:val="32"/>
-        </w:rPr>
-        <w:t xml:space="preserve">d the most important </w:t>
-      </w:r>
-      <w:proofErr w:type="gramStart"/>
-      <w:r>
-        <w:rPr>
-          <w:sz w:val="32"/>
-        </w:rPr>
-        <w:t>module,</w:t>
-      </w:r>
-      <w:proofErr w:type="gramEnd"/>
-      <w:r>
-        <w:rPr>
-          <w:sz w:val="32"/>
-        </w:rPr>
-        <w:t xml:space="preserve"> he</w:t>
-      </w:r>
-      <w:r>
-        <w:rPr>
-          <w:sz w:val="32"/>
-        </w:rPr>
-        <w:t xml:space="preserve"> plays a role of coordinator between other modules</w:t>
-      </w:r>
-      <w:r>
-        <w:rPr>
-          <w:sz w:val="32"/>
-        </w:rPr>
-        <w:t xml:space="preserve">. </w:t>
-      </w:r>
-    </w:p>
-    <w:p>
-      <w:pPr>
-        <w:pStyle w:val="a3"/>
-        <w:spacing w:line="240" w:lineRule="auto"/>
-        <w:ind w:left="0"/>
-        <w:rPr>
-          <w:sz w:val="32"/>
-        </w:rPr>
-      </w:pPr>
-      <w:r>
-        <w:rPr>
-          <w:sz w:val="32"/>
-        </w:rPr>
-        <w:t>Here are the “points of connection” with other modules</w:t>
-      </w:r>
-    </w:p>
-    <w:p>
-      <w:pPr>
-        <w:pStyle w:val="a3"/>
-        <w:numPr>
-          <w:ilvl w:val="0"/>
-          <w:numId w:val="8"/>
-        </w:numPr>
-        <w:spacing w:line="240" w:lineRule="auto"/>
-        <w:rPr>
-          <w:sz w:val="32"/>
-        </w:rPr>
-      </w:pPr>
-      <w:r>
-        <w:rPr>
-          <w:sz w:val="32"/>
-        </w:rPr>
-        <w:t>Client business logic</w:t>
-      </w:r>
-      <w:r>
-        <w:rPr>
-          <w:sz w:val="32"/>
-        </w:rPr>
-        <w:t xml:space="preserve"> </w:t>
-      </w:r>
-    </w:p>
-    <w:p>
-      <w:pPr>
-        <w:pStyle w:val="a3"/>
-        <w:numPr>
-          <w:ilvl w:val="1"/>
-          <w:numId w:val="8"/>
-        </w:numPr>
-        <w:spacing w:line="240" w:lineRule="auto"/>
-        <w:rPr>
-          <w:sz w:val="32"/>
-        </w:rPr>
-      </w:pPr>
-      <w:r>
-        <w:rPr>
-          <w:sz w:val="32"/>
-        </w:rPr>
-        <w:t>SBL receives information about the query:</w:t>
-      </w:r>
-    </w:p>
-    <w:p>
-      <w:pPr>
-        <w:pStyle w:val="a3"/>
-        <w:numPr>
-          <w:ilvl w:val="2"/>
-          <w:numId w:val="8"/>
-        </w:numPr>
-        <w:spacing w:line="240" w:lineRule="auto"/>
-        <w:rPr>
-          <w:sz w:val="32"/>
-        </w:rPr>
-      </w:pPr>
-      <w:r>
-        <w:rPr>
-          <w:sz w:val="32"/>
-        </w:rPr>
-        <w:t>Types of institutions filter</w:t>
-      </w:r>
-    </w:p>
-    <w:p>
-      <w:pPr>
-        <w:pStyle w:val="a3"/>
-        <w:numPr>
-          <w:ilvl w:val="2"/>
-          <w:numId w:val="8"/>
-        </w:numPr>
-        <w:spacing w:line="240" w:lineRule="auto"/>
-        <w:rPr>
-          <w:sz w:val="32"/>
-        </w:rPr>
-      </w:pPr>
-      <w:r>
-        <w:rPr>
-          <w:sz w:val="32"/>
-        </w:rPr>
-        <w:t>Type of  chain(if any)</w:t>
-      </w:r>
-    </w:p>
-    <w:p>
-      <w:pPr>
-        <w:pStyle w:val="a3"/>
-        <w:numPr>
-          <w:ilvl w:val="2"/>
-          <w:numId w:val="8"/>
-        </w:numPr>
-        <w:spacing w:line="240" w:lineRule="auto"/>
-        <w:rPr>
-          <w:sz w:val="32"/>
-        </w:rPr>
-      </w:pPr>
-      <w:r>
-        <w:rPr>
-          <w:sz w:val="32"/>
-        </w:rPr>
-        <w:t>Name filter</w:t>
-      </w:r>
-    </w:p>
-    <w:p>
-      <w:pPr>
-        <w:pStyle w:val="a3"/>
-        <w:numPr>
-          <w:ilvl w:val="2"/>
-          <w:numId w:val="8"/>
-        </w:numPr>
-        <w:spacing w:line="240" w:lineRule="auto"/>
-        <w:rPr>
-          <w:sz w:val="32"/>
-        </w:rPr>
-      </w:pPr>
-      <w:r>
-        <w:rPr>
-          <w:sz w:val="32"/>
-        </w:rPr>
-        <w:t>Work time filter</w:t>
-      </w:r>
-    </w:p>
-    <w:p>
-      <w:pPr>
-        <w:pStyle w:val="a3"/>
-        <w:numPr>
-          <w:ilvl w:val="2"/>
-          <w:numId w:val="8"/>
-        </w:numPr>
-        <w:spacing w:line="240" w:lineRule="auto"/>
-        <w:rPr>
-          <w:sz w:val="32"/>
-        </w:rPr>
-      </w:pPr>
-      <w:r>
-        <w:rPr>
-          <w:sz w:val="32"/>
-        </w:rPr>
-        <w:t>Area filter</w:t>
-      </w:r>
-    </w:p>
-    <w:p>
-      <w:pPr>
-        <w:pStyle w:val="a3"/>
-        <w:spacing w:line="240" w:lineRule="auto"/>
-        <w:ind w:firstLine="720"/>
-        <w:rPr>
-          <w:i/>
-          <w:sz w:val="32"/>
-        </w:rPr>
-      </w:pPr>
-      <w:r>
-        <w:rPr>
-          <w:sz w:val="32"/>
-        </w:rPr>
-        <w:t xml:space="preserve">This is the query </w:t>
-      </w:r>
-      <w:r>
-        <w:rPr>
-          <w:i/>
-          <w:sz w:val="32"/>
-        </w:rPr>
-        <w:t>receive model</w:t>
-      </w:r>
-    </w:p>
-    <w:p>
-      <w:pPr>
-        <w:pStyle w:val="a3"/>
-        <w:numPr>
-          <w:ilvl w:val="1"/>
-          <w:numId w:val="8"/>
-        </w:numPr>
-        <w:spacing w:line="240" w:lineRule="auto"/>
-        <w:rPr>
-          <w:sz w:val="32"/>
-        </w:rPr>
-      </w:pPr>
-      <w:r>
-        <w:rPr>
-          <w:sz w:val="32"/>
-        </w:rPr>
-        <w:t xml:space="preserve">SBL returns the information about the institutions: </w:t>
-      </w:r>
-    </w:p>
-    <w:p>
-      <w:pPr>
-        <w:pStyle w:val="a3"/>
-        <w:numPr>
-          <w:ilvl w:val="2"/>
-          <w:numId w:val="8"/>
-        </w:numPr>
-        <w:spacing w:line="240" w:lineRule="auto"/>
-        <w:rPr>
-          <w:sz w:val="32"/>
-        </w:rPr>
-      </w:pPr>
-      <w:r>
-        <w:rPr>
-          <w:sz w:val="32"/>
-        </w:rPr>
-        <w:t>ID</w:t>
-      </w:r>
-    </w:p>
-    <w:p>
-      <w:pPr>
-        <w:pStyle w:val="a3"/>
-        <w:numPr>
-          <w:ilvl w:val="2"/>
-          <w:numId w:val="8"/>
-        </w:numPr>
-        <w:spacing w:line="240" w:lineRule="auto"/>
-        <w:rPr>
-          <w:sz w:val="32"/>
-        </w:rPr>
-      </w:pPr>
-      <w:r>
-        <w:rPr>
-          <w:sz w:val="32"/>
-        </w:rPr>
-        <w:t>Name</w:t>
-      </w:r>
-    </w:p>
-    <w:p>
-      <w:pPr>
-        <w:pStyle w:val="a3"/>
-        <w:numPr>
-          <w:ilvl w:val="2"/>
-          <w:numId w:val="8"/>
-        </w:numPr>
-        <w:spacing w:line="240" w:lineRule="auto"/>
-        <w:rPr>
-          <w:sz w:val="32"/>
-        </w:rPr>
-      </w:pPr>
-      <w:r>
-        <w:rPr>
-          <w:sz w:val="32"/>
-        </w:rPr>
-        <w:lastRenderedPageBreak/>
-        <w:t>Type</w:t>
-      </w:r>
-    </w:p>
-    <w:p>
-      <w:pPr>
-        <w:pStyle w:val="a3"/>
-        <w:numPr>
-          <w:ilvl w:val="2"/>
-          <w:numId w:val="8"/>
-        </w:numPr>
-        <w:spacing w:line="240" w:lineRule="auto"/>
-        <w:rPr>
-          <w:sz w:val="32"/>
-        </w:rPr>
-      </w:pPr>
-      <w:r>
-        <w:rPr>
-          <w:sz w:val="32"/>
-        </w:rPr>
-        <w:t>Address</w:t>
-      </w:r>
-    </w:p>
-    <w:p>
-      <w:pPr>
-        <w:pStyle w:val="a3"/>
-        <w:numPr>
-          <w:ilvl w:val="2"/>
-          <w:numId w:val="8"/>
-        </w:numPr>
-        <w:spacing w:line="240" w:lineRule="auto"/>
-        <w:rPr>
-          <w:sz w:val="32"/>
-        </w:rPr>
-      </w:pPr>
-      <w:r>
-        <w:rPr>
-          <w:sz w:val="32"/>
-        </w:rPr>
-        <w:t>Coordinates</w:t>
-      </w:r>
-    </w:p>
-    <w:p>
-      <w:pPr>
-        <w:pStyle w:val="a3"/>
-        <w:numPr>
-          <w:ilvl w:val="2"/>
-          <w:numId w:val="8"/>
-        </w:numPr>
-        <w:spacing w:line="240" w:lineRule="auto"/>
-        <w:rPr>
-          <w:sz w:val="32"/>
-        </w:rPr>
-      </w:pPr>
-      <w:r>
-        <w:rPr>
-          <w:sz w:val="32"/>
-        </w:rPr>
-        <w:t>Participation in any chain (and the name of chain)</w:t>
-      </w:r>
-    </w:p>
-    <w:p>
-      <w:pPr>
-        <w:pStyle w:val="a3"/>
-        <w:numPr>
-          <w:ilvl w:val="2"/>
-          <w:numId w:val="8"/>
-        </w:numPr>
-        <w:spacing w:line="240" w:lineRule="auto"/>
-        <w:rPr>
-          <w:sz w:val="32"/>
-        </w:rPr>
-      </w:pPr>
-      <w:r>
-        <w:rPr>
-          <w:sz w:val="32"/>
-        </w:rPr>
-        <w:t>Icon</w:t>
-      </w:r>
-    </w:p>
-    <w:p>
-      <w:pPr>
-        <w:pStyle w:val="a3"/>
-        <w:numPr>
-          <w:ilvl w:val="2"/>
-          <w:numId w:val="8"/>
-        </w:numPr>
-        <w:spacing w:line="240" w:lineRule="auto"/>
-        <w:rPr>
-          <w:sz w:val="32"/>
-        </w:rPr>
-      </w:pPr>
-      <w:r>
-        <w:rPr>
-          <w:sz w:val="32"/>
-        </w:rPr>
-        <w:t>Working time(at requested day)</w:t>
-      </w:r>
-    </w:p>
-    <w:p>
-      <w:pPr>
-        <w:pStyle w:val="a3"/>
-        <w:numPr>
-          <w:ilvl w:val="2"/>
-          <w:numId w:val="8"/>
-        </w:numPr>
-        <w:spacing w:line="240" w:lineRule="auto"/>
-        <w:rPr>
-          <w:sz w:val="32"/>
-        </w:rPr>
-      </w:pPr>
-      <w:r>
-        <w:rPr>
-          <w:sz w:val="32"/>
-        </w:rPr>
-        <w:t>Rating</w:t>
-      </w:r>
-    </w:p>
-    <w:p>
-      <w:pPr>
-        <w:pStyle w:val="a3"/>
-        <w:spacing w:line="240" w:lineRule="auto"/>
-        <w:ind w:left="1440"/>
-        <w:rPr>
-          <w:sz w:val="32"/>
-        </w:rPr>
-      </w:pPr>
-      <w:r>
-        <w:rPr>
-          <w:sz w:val="32"/>
-        </w:rPr>
-        <w:t>This is the query</w:t>
-      </w:r>
-      <w:r>
-        <w:rPr>
-          <w:i/>
-          <w:sz w:val="32"/>
-        </w:rPr>
-        <w:t xml:space="preserve"> </w:t>
-      </w:r>
-      <w:proofErr w:type="spellStart"/>
-      <w:r>
-        <w:rPr>
-          <w:i/>
-          <w:sz w:val="32"/>
-        </w:rPr>
-        <w:t>ViewModel</w:t>
-      </w:r>
-      <w:proofErr w:type="spellEnd"/>
-    </w:p>
-    <w:p>
-      <w:pPr>
-        <w:pStyle w:val="a3"/>
-        <w:numPr>
-          <w:ilvl w:val="1"/>
-          <w:numId w:val="8"/>
-        </w:numPr>
-        <w:spacing w:line="240" w:lineRule="auto"/>
-        <w:rPr>
-          <w:sz w:val="32"/>
-        </w:rPr>
-      </w:pPr>
-      <w:r>
-        <w:rPr>
-          <w:sz w:val="32"/>
-        </w:rPr>
-        <w:t xml:space="preserve">SBL receives info about the query </w:t>
-      </w:r>
-      <w:r>
-        <w:rPr>
-          <w:sz w:val="32"/>
-        </w:rPr>
-        <w:t>for</w:t>
-      </w:r>
-      <w:r>
-        <w:rPr>
-          <w:sz w:val="32"/>
-        </w:rPr>
-        <w:t xml:space="preserve"> details of the item</w:t>
-      </w:r>
-    </w:p>
-    <w:p>
-      <w:pPr>
-        <w:pStyle w:val="a3"/>
-        <w:numPr>
-          <w:ilvl w:val="2"/>
-          <w:numId w:val="8"/>
-        </w:numPr>
-        <w:spacing w:line="240" w:lineRule="auto"/>
-        <w:rPr>
-          <w:sz w:val="32"/>
-        </w:rPr>
-      </w:pPr>
-      <w:r>
-        <w:rPr>
-          <w:sz w:val="32"/>
-        </w:rPr>
-        <w:t>Item’s ID</w:t>
-      </w:r>
-    </w:p>
-    <w:p>
-      <w:pPr>
-        <w:pStyle w:val="a3"/>
-        <w:numPr>
-          <w:ilvl w:val="1"/>
-          <w:numId w:val="8"/>
-        </w:numPr>
-        <w:spacing w:line="240" w:lineRule="auto"/>
-        <w:rPr>
-          <w:sz w:val="32"/>
-        </w:rPr>
-      </w:pPr>
-      <w:r>
-        <w:rPr>
-          <w:sz w:val="32"/>
-        </w:rPr>
-        <w:t>SBL returns info about the details(this is expandable):</w:t>
-      </w:r>
-    </w:p>
-    <w:p>
-      <w:pPr>
-        <w:pStyle w:val="a3"/>
-        <w:numPr>
-          <w:ilvl w:val="2"/>
-          <w:numId w:val="8"/>
-        </w:numPr>
-        <w:spacing w:line="240" w:lineRule="auto"/>
-        <w:rPr>
-          <w:sz w:val="32"/>
-        </w:rPr>
-      </w:pPr>
-      <w:r>
-        <w:rPr>
-          <w:sz w:val="32"/>
-        </w:rPr>
-        <w:t>Work time for the week</w:t>
-      </w:r>
-    </w:p>
-    <w:p>
-      <w:pPr>
-        <w:pStyle w:val="a3"/>
-        <w:numPr>
-          <w:ilvl w:val="2"/>
-          <w:numId w:val="8"/>
-        </w:numPr>
-        <w:spacing w:line="240" w:lineRule="auto"/>
-        <w:rPr>
-          <w:sz w:val="32"/>
-        </w:rPr>
-      </w:pPr>
-      <w:r>
-        <w:rPr>
-          <w:sz w:val="32"/>
-        </w:rPr>
-        <w:t>Rating</w:t>
-      </w:r>
-    </w:p>
-    <w:p>
-      <w:pPr>
-        <w:pStyle w:val="a3"/>
-        <w:numPr>
-          <w:ilvl w:val="2"/>
-          <w:numId w:val="8"/>
-        </w:numPr>
-        <w:spacing w:line="240" w:lineRule="auto"/>
-        <w:rPr>
-          <w:sz w:val="32"/>
-        </w:rPr>
-      </w:pPr>
-      <w:r>
-        <w:rPr>
-          <w:sz w:val="32"/>
-        </w:rPr>
-        <w:t>Last modifi</w:t>
-      </w:r>
-      <w:r>
-        <w:rPr>
-          <w:sz w:val="32"/>
-        </w:rPr>
-        <w:t>ed</w:t>
-      </w:r>
-      <w:r>
-        <w:rPr>
-          <w:sz w:val="32"/>
-        </w:rPr>
-        <w:t xml:space="preserve"> by </w:t>
-      </w:r>
-    </w:p>
-    <w:p>
-      <w:pPr>
-        <w:pStyle w:val="a3"/>
-        <w:numPr>
-          <w:ilvl w:val="1"/>
-          <w:numId w:val="8"/>
-        </w:numPr>
-        <w:spacing w:line="240" w:lineRule="auto"/>
-        <w:rPr>
-          <w:sz w:val="32"/>
-        </w:rPr>
-      </w:pPr>
-      <w:r>
-        <w:rPr>
-          <w:sz w:val="32"/>
-        </w:rPr>
-        <w:t>Receives info about new record(or record edition)</w:t>
-      </w:r>
-    </w:p>
-    <w:p>
-      <w:pPr>
-        <w:pStyle w:val="a3"/>
-        <w:numPr>
-          <w:ilvl w:val="2"/>
-          <w:numId w:val="8"/>
-        </w:numPr>
-        <w:spacing w:line="240" w:lineRule="auto"/>
-        <w:rPr>
-          <w:sz w:val="32"/>
-        </w:rPr>
-      </w:pPr>
-      <w:r>
-        <w:rPr>
-          <w:sz w:val="32"/>
-        </w:rPr>
-        <w:t>Name</w:t>
-      </w:r>
-    </w:p>
-    <w:p>
-      <w:pPr>
-        <w:pStyle w:val="a3"/>
-        <w:numPr>
-          <w:ilvl w:val="1"/>
-          <w:numId w:val="8"/>
-        </w:numPr>
-        <w:spacing w:line="240" w:lineRule="auto"/>
-        <w:rPr>
-          <w:sz w:val="32"/>
-        </w:rPr>
-      </w:pPr>
-      <w:r>
-        <w:rPr>
-          <w:sz w:val="32"/>
-        </w:rPr>
-        <w:t>Receives info…</w:t>
-      </w:r>
-    </w:p>
-    <w:p>
-      <w:pPr>
-        <w:pStyle w:val="a3"/>
-        <w:numPr>
-          <w:ilvl w:val="0"/>
-          <w:numId w:val="8"/>
-        </w:numPr>
-        <w:spacing w:line="240" w:lineRule="auto"/>
-        <w:rPr>
-          <w:sz w:val="32"/>
-        </w:rPr>
-      </w:pPr>
-      <w:r>
-        <w:rPr>
-          <w:sz w:val="32"/>
-        </w:rPr>
-        <w:t xml:space="preserve">DAL – SBL gets all the data from DAL. To abstract away from </w:t>
-      </w:r>
-      <w:proofErr w:type="spellStart"/>
-      <w:r>
-        <w:rPr>
-          <w:sz w:val="32"/>
-        </w:rPr>
-        <w:t>db</w:t>
-      </w:r>
-      <w:proofErr w:type="spellEnd"/>
-      <w:r>
-        <w:rPr>
-          <w:sz w:val="32"/>
-        </w:rPr>
-        <w:t>, we summarize what information SBL needs from DAL to make some mocks:</w:t>
-      </w:r>
-    </w:p>
-    <w:p>
-      <w:pPr>
-        <w:pStyle w:val="a3"/>
-        <w:numPr>
-          <w:ilvl w:val="1"/>
-          <w:numId w:val="8"/>
-        </w:numPr>
-        <w:spacing w:line="240" w:lineRule="auto"/>
-        <w:rPr>
-          <w:sz w:val="32"/>
-        </w:rPr>
-      </w:pPr>
-      <w:r>
-        <w:rPr>
-          <w:sz w:val="32"/>
-        </w:rPr>
-        <w:t>List of all existing insti</w:t>
-      </w:r>
-      <w:r>
-        <w:rPr>
-          <w:sz w:val="32"/>
-        </w:rPr>
-        <w:t>tutions with their details</w:t>
-      </w:r>
-    </w:p>
-    <w:p>
-      <w:pPr>
-        <w:pStyle w:val="a3"/>
-        <w:numPr>
-          <w:ilvl w:val="1"/>
-          <w:numId w:val="8"/>
-        </w:numPr>
-        <w:spacing w:line="240" w:lineRule="auto"/>
-        <w:rPr>
-          <w:sz w:val="32"/>
-        </w:rPr>
-      </w:pPr>
-      <w:r>
-        <w:rPr>
-          <w:sz w:val="32"/>
-        </w:rPr>
-        <w:t>The details are</w:t>
-      </w:r>
-    </w:p>
-    <w:p>
-      <w:pPr>
-        <w:pStyle w:val="a3"/>
-        <w:numPr>
-          <w:ilvl w:val="2"/>
-          <w:numId w:val="8"/>
-        </w:numPr>
-        <w:spacing w:line="240" w:lineRule="auto"/>
-        <w:rPr>
-          <w:sz w:val="32"/>
-        </w:rPr>
-      </w:pPr>
-      <w:r>
-        <w:rPr>
-          <w:sz w:val="32"/>
-        </w:rPr>
-        <w:t>Id</w:t>
-      </w:r>
-    </w:p>
-    <w:p>
-      <w:pPr>
-        <w:pStyle w:val="a3"/>
-        <w:numPr>
-          <w:ilvl w:val="2"/>
-          <w:numId w:val="8"/>
-        </w:numPr>
-        <w:spacing w:line="240" w:lineRule="auto"/>
-        <w:rPr>
-          <w:sz w:val="32"/>
-        </w:rPr>
-      </w:pPr>
-      <w:r>
-        <w:rPr>
-          <w:sz w:val="32"/>
-        </w:rPr>
-        <w:t>Name</w:t>
-      </w:r>
-    </w:p>
-    <w:p>
-      <w:pPr>
-        <w:pStyle w:val="a3"/>
-        <w:numPr>
-          <w:ilvl w:val="2"/>
-          <w:numId w:val="8"/>
-        </w:numPr>
-        <w:spacing w:line="240" w:lineRule="auto"/>
-        <w:rPr>
-          <w:sz w:val="32"/>
-        </w:rPr>
-      </w:pPr>
-      <w:r>
-        <w:rPr>
-          <w:sz w:val="32"/>
-        </w:rPr>
-        <w:t>Type (Type ID)</w:t>
-      </w:r>
     </w:p>
     <w:p>
       <w:pPr>

</xml_diff>